<commit_message>
Att dados sobre o problema0109
</commit_message>
<xml_diff>
--- a/Project Harmony 222.docx
+++ b/Project Harmony 222.docx
@@ -1,265 +1,243 @@
 
 <file path=word/document.xml><?xml version="1.0" encoding="utf-8"?>
-<w:document xmlns:wpc="http://schemas.microsoft.com/office/word/2010/wordprocessingCanvas" xmlns:cx="http://schemas.microsoft.com/office/drawing/2014/chartex" xmlns:mc="http://schemas.openxmlformats.org/markup-compatibility/2006" xmlns:o="urn:schemas-microsoft-com:office:office" xmlns:r="http://schemas.openxmlformats.org/officeDocument/2006/relationships" xmlns:m="http://schemas.openxmlformats.org/officeDocument/2006/math" xmlns:v="urn:schemas-microsoft-com:vml" xmlns:wp14="http://schemas.microsoft.com/office/word/2010/wordprocessingDrawing" xmlns:wp="http://schemas.openxmlformats.org/drawingml/2006/wordprocessingDrawing" xmlns:w10="urn:schemas-microsoft-com:office:word" xmlns:w="http://schemas.openxmlformats.org/wordprocessingml/2006/main" xmlns:w14="http://schemas.microsoft.com/office/word/2010/wordml" xmlns:w15="http://schemas.microsoft.com/office/word/2012/wordml" xmlns:w16se="http://schemas.microsoft.com/office/word/2015/wordml/symex" xmlns:wpg="http://schemas.microsoft.com/office/word/2010/wordprocessingGroup" xmlns:wpi="http://schemas.microsoft.com/office/word/2010/wordprocessingInk" xmlns:wne="http://schemas.microsoft.com/office/word/2006/wordml" xmlns:wps="http://schemas.microsoft.com/office/word/2010/wordprocessingShape" xmlns:a="http://schemas.openxmlformats.org/drawingml/2006/main" xmlns:pic="http://schemas.openxmlformats.org/drawingml/2006/picture" xmlns:a14="http://schemas.microsoft.com/office/drawing/2010/main" mc:Ignorable="w14 w15 w16se wp14">
+<w:document xmlns:wpc="http://schemas.microsoft.com/office/word/2010/wordprocessingCanvas" xmlns:cx="http://schemas.microsoft.com/office/drawing/2014/chartex" xmlns:cx1="http://schemas.microsoft.com/office/drawing/2015/9/8/chartex" xmlns:cx2="http://schemas.microsoft.com/office/drawing/2015/10/21/chartex" xmlns:cx3="http://schemas.microsoft.com/office/drawing/2016/5/9/chartex" xmlns:cx4="http://schemas.microsoft.com/office/drawing/2016/5/10/chartex" xmlns:cx5="http://schemas.microsoft.com/office/drawing/2016/5/11/chartex" xmlns:cx6="http://schemas.microsoft.com/office/drawing/2016/5/12/chartex" xmlns:cx7="http://schemas.microsoft.com/office/drawing/2016/5/13/chartex" xmlns:cx8="http://schemas.microsoft.com/office/drawing/2016/5/14/chartex" xmlns:mc="http://schemas.openxmlformats.org/markup-compatibility/2006" xmlns:aink="http://schemas.microsoft.com/office/drawing/2016/ink" xmlns:am3d="http://schemas.microsoft.com/office/drawing/2017/model3d" xmlns:o="urn:schemas-microsoft-com:office:office" xmlns:r="http://schemas.openxmlformats.org/officeDocument/2006/relationships" xmlns:m="http://schemas.openxmlformats.org/officeDocument/2006/math" xmlns:v="urn:schemas-microsoft-com:vml" xmlns:wp14="http://schemas.microsoft.com/office/word/2010/wordprocessingDrawing" xmlns:wp="http://schemas.openxmlformats.org/drawingml/2006/wordprocessingDrawing" xmlns:w10="urn:schemas-microsoft-com:office:word" xmlns:w="http://schemas.openxmlformats.org/wordprocessingml/2006/main" xmlns:w14="http://schemas.microsoft.com/office/word/2010/wordml" xmlns:w15="http://schemas.microsoft.com/office/word/2012/wordml" xmlns:w16cid="http://schemas.microsoft.com/office/word/2016/wordml/cid" xmlns:w16se="http://schemas.microsoft.com/office/word/2015/wordml/symex" xmlns:wpg="http://schemas.microsoft.com/office/word/2010/wordprocessingGroup" xmlns:wpi="http://schemas.microsoft.com/office/word/2010/wordprocessingInk" xmlns:wne="http://schemas.microsoft.com/office/word/2006/wordml" xmlns:wps="http://schemas.microsoft.com/office/word/2010/wordprocessingShape" mc:Ignorable="w14 w15 w16se w16cid wp14">
   <w:body>
-    <w:p xmlns:wp14="http://schemas.microsoft.com/office/word/2010/wordml" wp14:textId="38BB7185">
+    <w:p>
+      <w:r>
+        <w:t>Project Harmony 222.</w:t>
+      </w:r>
+    </w:p>
+    <w:p/>
+    <w:p>
+      <w:r>
+        <w:t>O projeto será sobre o controle de temperatura e umidade de instrumentos musicais.</w:t>
+      </w:r>
+    </w:p>
+    <w:p/>
+    <w:p>
+      <w:r>
+        <w:t>1.1</w:t>
+      </w:r>
+    </w:p>
+    <w:p>
+      <w:r>
+        <w:t>Por que</w:t>
+      </w:r>
+      <w:r>
+        <w:t xml:space="preserve"> é importante</w:t>
+      </w:r>
+      <w:r>
+        <w:t xml:space="preserve"> neste ramo?</w:t>
+      </w:r>
+    </w:p>
+    <w:p>
+      <w:r>
+        <w:t>Todos os instrumentos dependem das vibrações para atingirem uma certa frequência e assim produzirem som. Um instrumento de madeira tanto quanto qualquer outro depende da vibração não só de suas cordas (para instrumento de cordas), como também a vibração do corpo do instrumento</w:t>
+      </w:r>
+      <w:r>
+        <w:t>.</w:t>
+      </w:r>
+      <w:r>
+        <w:t xml:space="preserve"> </w:t>
+      </w:r>
+      <w:r>
+        <w:t xml:space="preserve">Para estar sempre com uma sonorização ideal, também é preciso estar na temperatura correta e </w:t>
+      </w:r>
+      <w:r>
+        <w:t>umidade.</w:t>
+      </w:r>
+      <w:r>
+        <w:t xml:space="preserve"> </w:t>
+      </w:r>
+      <w:r>
+        <w:t>Q</w:t>
+      </w:r>
+      <w:r>
+        <w:t>uanto mais seca a</w:t>
+      </w:r>
+      <w:r>
+        <w:t xml:space="preserve"> medeira,</w:t>
+      </w:r>
+      <w:r>
+        <w:t xml:space="preserve"> mais ela vibra, além de evitar </w:t>
+      </w:r>
+      <w:r>
+        <w:t>acúmulo</w:t>
+      </w:r>
+      <w:r>
+        <w:t xml:space="preserve"> de fungos e umedecer</w:t>
+      </w:r>
+      <w:r>
+        <w:t>,</w:t>
+      </w:r>
+      <w:r>
+        <w:t xml:space="preserve"> </w:t>
+      </w:r>
+      <w:r>
+        <w:t>o que ocasiona em quebrar o instrumento.</w:t>
+      </w:r>
+    </w:p>
+    <w:p/>
+    <w:p>
+      <w:r>
+        <w:t xml:space="preserve">1.2 </w:t>
+      </w:r>
+      <w:r>
+        <w:t>Dados sobre o problema:</w:t>
+      </w:r>
+    </w:p>
+    <w:p>
       <w:pPr>
-        <w:pStyle w:val="Normal"/>
+        <w:spacing w:line="300" w:lineRule="exact"/>
+        <w:rPr>
+          <w:rFonts w:ascii="Calibri" w:eastAsia="Calibri" w:hAnsi="Calibri" w:cs="Calibri"/>
+          <w:color w:val="000000" w:themeColor="text1"/>
+        </w:rPr>
       </w:pPr>
       <w:r>
-        <w:rPr/>
-        <w:t xml:space="preserve">Project </w:t>
-      </w:r>
-      <w:r>
-        <w:rPr/>
-        <w:t>Harmony</w:t>
-      </w:r>
-      <w:r>
-        <w:rPr/>
-        <w:t xml:space="preserve"> 222.</w:t>
-      </w:r>
-      <w:proofErr w:type="spellStart"/>
-      <w:proofErr w:type="spellEnd"/>
-      <w:bookmarkStart w:name="_GoBack" w:id="0"/>
+        <w:rPr>
+          <w:rFonts w:ascii="Calibri" w:eastAsia="Calibri" w:hAnsi="Calibri" w:cs="Calibri"/>
+          <w:color w:val="000000" w:themeColor="text1"/>
+        </w:rPr>
+        <w:t xml:space="preserve">Alguns instrumentos de madeira podem perder </w:t>
+      </w:r>
+      <w:r>
+        <w:rPr>
+          <w:rFonts w:ascii="Calibri" w:eastAsia="Calibri" w:hAnsi="Calibri" w:cs="Calibri"/>
+          <w:color w:val="000000" w:themeColor="text1"/>
+        </w:rPr>
+        <w:t xml:space="preserve">boa parte de seu tempo de vida </w:t>
+      </w:r>
+      <w:r>
+        <w:rPr>
+          <w:rFonts w:ascii="Calibri" w:eastAsia="Calibri" w:hAnsi="Calibri" w:cs="Calibri"/>
+          <w:color w:val="000000" w:themeColor="text1"/>
+        </w:rPr>
+        <w:t>útil</w:t>
+      </w:r>
+      <w:r>
+        <w:rPr>
+          <w:rFonts w:ascii="Calibri" w:eastAsia="Calibri" w:hAnsi="Calibri" w:cs="Calibri"/>
+          <w:color w:val="000000" w:themeColor="text1"/>
+        </w:rPr>
+        <w:t>, c</w:t>
+      </w:r>
+      <w:r>
+        <w:rPr>
+          <w:rFonts w:ascii="Calibri" w:eastAsia="Calibri" w:hAnsi="Calibri" w:cs="Calibri"/>
+          <w:color w:val="000000" w:themeColor="text1"/>
+        </w:rPr>
+        <w:t>omo no caso das guitarras, por serem instrumentos sólidos, certos fabricantes admitem armazenamento abaixo de 50%, mas recomendam que o índice de Umidade Relativa do Ar permaneça entre 30% a 50%.</w:t>
+      </w:r>
+    </w:p>
+    <w:p>
+      <w:pPr>
+        <w:rPr>
+          <w:rFonts w:ascii="Calibri" w:eastAsia="Calibri" w:hAnsi="Calibri" w:cs="Calibri"/>
+          <w:color w:val="000000" w:themeColor="text1"/>
+        </w:rPr>
+      </w:pPr>
+      <w:r>
+        <w:rPr>
+          <w:rFonts w:ascii="Calibri" w:eastAsia="Calibri" w:hAnsi="Calibri" w:cs="Calibri"/>
+          <w:color w:val="000000" w:themeColor="text1"/>
+        </w:rPr>
+        <w:t>Há fabricantes que aconselham por volta de 42% de umidade para uma temperatura de 24 °C.</w:t>
+      </w:r>
+    </w:p>
+    <w:p>
+      <w:pPr>
+        <w:rPr>
+          <w:rFonts w:ascii="Calibri" w:eastAsia="Calibri" w:hAnsi="Calibri" w:cs="Calibri"/>
+          <w:color w:val="000000" w:themeColor="text1"/>
+        </w:rPr>
+      </w:pPr>
+      <w:r>
+        <w:rPr>
+          <w:rFonts w:ascii="Calibri" w:eastAsia="Calibri" w:hAnsi="Calibri" w:cs="Calibri"/>
+          <w:color w:val="000000" w:themeColor="text1"/>
+        </w:rPr>
+        <w:t xml:space="preserve">A preocupação com a produção dos instrumentos em sua produção não é a toa. Temperaturas que variam de forma abrupta de forma não natural, tende a ter avarias em ambas situaçoes de extremidade. Tendo como verdade e base que a água é o maior moderador de temperatura fazendo com que a temperatura dos corpos se equilibrem ou que a do corpo em si entre em harmonia com o ambiente , quando um instrumento esta num ambiente humido e quente, a madeira expande já que o calor e a água na madeira fazem esse trabalho no calor. Da mesma forma um ambiente que de forma abrupta é forçado para ser seco ou por motivos desconhecidos gera um ambiente seco, a madeira se encolhe e gera fissuras na mesma, obviamente alterando a forma e consequentemente o som do instrumento, além de sua vida útil diminuir drasticamente. </w:t>
+      </w:r>
+    </w:p>
+    <w:p>
+      <w:pPr>
+        <w:rPr>
+          <w:rFonts w:ascii="Calibri" w:eastAsia="Calibri" w:hAnsi="Calibri" w:cs="Calibri"/>
+          <w:color w:val="000000" w:themeColor="text1"/>
+        </w:rPr>
+      </w:pPr>
+      <w:r>
+        <w:rPr>
+          <w:rFonts w:ascii="Calibri" w:eastAsia="Calibri" w:hAnsi="Calibri" w:cs="Calibri"/>
+          <w:color w:val="000000" w:themeColor="text1"/>
+        </w:rPr>
+        <w:t>Todos esses fatores são conhecid</w:t>
+      </w:r>
+      <w:r>
+        <w:rPr>
+          <w:rFonts w:ascii="Calibri" w:eastAsia="Calibri" w:hAnsi="Calibri" w:cs="Calibri"/>
+          <w:color w:val="000000" w:themeColor="text1"/>
+        </w:rPr>
+        <w:t>os pelos fabricantes, assim como tambem é conhecido pelos usuários em suas casas, porém sem ter conhecimento técnico da situação acabam sem saber o que fazer.</w:t>
+      </w:r>
+    </w:p>
+    <w:p>
+      <w:pPr>
+        <w:rPr>
+          <w:rFonts w:ascii="Calibri" w:eastAsia="Calibri" w:hAnsi="Calibri" w:cs="Calibri"/>
+          <w:color w:val="000000" w:themeColor="text1"/>
+        </w:rPr>
+      </w:pPr>
+      <w:bookmarkStart w:id="0" w:name="_GoBack"/>
       <w:bookmarkEnd w:id="0"/>
     </w:p>
-    <w:p xmlns:wp14="http://schemas.microsoft.com/office/word/2010/wordml" wp14:textId="77777777"/>
-    <w:p xmlns:wp14="http://schemas.microsoft.com/office/word/2010/wordml" wp14:textId="77777777">
-      <w:r>
-        <w:rPr/>
-        <w:t>O projeto será sobre o controle de temperatura e umidade de instrumentos musicais.</w:t>
-      </w:r>
-    </w:p>
     <w:p>
       <w:pPr>
-        <w:pStyle w:val="Normal"/>
+        <w:rPr>
+          <w:rFonts w:ascii="Calibri" w:eastAsia="Calibri" w:hAnsi="Calibri" w:cs="Calibri"/>
+          <w:color w:val="000000" w:themeColor="text1"/>
+        </w:rPr>
       </w:pPr>
     </w:p>
-    <w:p xmlns:wp14="http://schemas.microsoft.com/office/word/2010/wordml" wp14:textId="43A2687D">
-      <w:r>
-        <w:rPr/>
-        <w:t>1.1</w:t>
-      </w:r>
-    </w:p>
-    <w:p xmlns:wp14="http://schemas.microsoft.com/office/word/2010/wordml" wp14:textId="500ADD29">
-      <w:r>
-        <w:rPr/>
-        <w:t>Por que</w:t>
-      </w:r>
-      <w:r>
-        <w:rPr/>
-        <w:t xml:space="preserve"> é importante</w:t>
-      </w:r>
-      <w:r>
-        <w:rPr/>
-        <w:t xml:space="preserve"> neste ramo?</w:t>
-      </w:r>
-    </w:p>
-    <w:p xmlns:wp14="http://schemas.microsoft.com/office/word/2010/wordml" wp14:textId="06D88A45">
-      <w:r>
-        <w:rPr/>
-        <w:t>Todos os instrumentos dependem das vibrações para atingirem uma certa frequência e assim produzirem som. Um instrumento de madeira tanto quanto qualquer outro depende da vibração não só de suas cordas (para instrumento de cordas), como também a vibração do corpo do instrumento</w:t>
-      </w:r>
-      <w:r>
-        <w:rPr/>
-        <w:t>.</w:t>
-      </w:r>
-      <w:r>
-        <w:rPr/>
-        <w:t xml:space="preserve"> </w:t>
-      </w:r>
-      <w:r>
-        <w:rPr/>
-        <w:t xml:space="preserve">Para estar sempre com uma sonorização ideal, também é preciso estar na temperatura correta e </w:t>
-      </w:r>
-      <w:r>
-        <w:rPr/>
-        <w:t>sec</w:t>
-      </w:r>
-      <w:r>
-        <w:rPr/>
-        <w:t>o</w:t>
-      </w:r>
-      <w:r>
-        <w:rPr/>
-        <w:t>,</w:t>
-      </w:r>
-      <w:r>
-        <w:rPr/>
-        <w:t xml:space="preserve"> </w:t>
-      </w:r>
-      <w:r>
-        <w:rPr/>
-        <w:t xml:space="preserve">quanto mais seca a mais ela vibra, além de evitar </w:t>
-      </w:r>
-      <w:r>
-        <w:rPr/>
-        <w:t>acúmulo</w:t>
-      </w:r>
-      <w:r>
-        <w:rPr/>
-        <w:t xml:space="preserve"> de fungos e umedecer </w:t>
-      </w:r>
-      <w:r>
-        <w:rPr/>
-        <w:t>o que ocasiona em quebrar o instrumento.</w:t>
-      </w:r>
-    </w:p>
+    <w:p/>
+    <w:p/>
     <w:p>
       <w:pPr>
-        <w:pStyle w:val="Normal"/>
-      </w:pPr>
-    </w:p>
-    <w:p>
-      <w:pPr>
-        <w:pStyle w:val="Normal"/>
-      </w:pPr>
-      <w:r>
-        <w:rPr/>
-        <w:t xml:space="preserve">1.2 </w:t>
-      </w:r>
-      <w:r>
-        <w:rPr/>
-        <w:t>Dados sobre o problema:</w:t>
-      </w:r>
-    </w:p>
-    <w:p>
-      <w:pPr>
-        <w:pStyle w:val="Normal"/>
-        <w:spacing w:line="300" w:lineRule="exact"/>
-        <w:rPr>
-          <w:rFonts w:ascii="Calibri" w:hAnsi="Calibri" w:eastAsia="Calibri" w:cs="Calibri"/>
-          <w:noProof w:val="0"/>
-          <w:color w:val="000000" w:themeColor="text1" w:themeTint="FF" w:themeShade="FF"/>
-          <w:sz w:val="22"/>
-          <w:szCs w:val="22"/>
-          <w:lang w:val="pt-BR"/>
-        </w:rPr>
-      </w:pPr>
-      <w:r>
-        <w:rPr>
-          <w:rFonts w:ascii="Calibri" w:hAnsi="Calibri" w:eastAsia="Calibri" w:cs="Calibri"/>
-          <w:noProof w:val="0"/>
-          <w:color w:val="000000" w:themeColor="text1" w:themeTint="FF" w:themeShade="FF"/>
-          <w:sz w:val="22"/>
-          <w:szCs w:val="22"/>
-          <w:lang w:val="pt-BR"/>
-        </w:rPr>
-        <w:t xml:space="preserve">Alguns instrumentos de madeira podem perder </w:t>
-      </w:r>
-      <w:r>
-        <w:rPr>
-          <w:rFonts w:ascii="Calibri" w:hAnsi="Calibri" w:eastAsia="Calibri" w:cs="Calibri"/>
-          <w:noProof w:val="0"/>
-          <w:color w:val="000000" w:themeColor="text1" w:themeTint="FF" w:themeShade="FF"/>
-          <w:sz w:val="22"/>
-          <w:szCs w:val="22"/>
-          <w:lang w:val="pt-BR"/>
-        </w:rPr>
-        <w:t xml:space="preserve">boa parte de seu tempo de vida </w:t>
-      </w:r>
-      <w:r>
-        <w:rPr>
-          <w:rFonts w:ascii="Calibri" w:hAnsi="Calibri" w:eastAsia="Calibri" w:cs="Calibri"/>
-          <w:noProof w:val="0"/>
-          <w:color w:val="000000" w:themeColor="text1" w:themeTint="FF" w:themeShade="FF"/>
-          <w:sz w:val="22"/>
-          <w:szCs w:val="22"/>
-          <w:lang w:val="pt-BR"/>
-        </w:rPr>
-        <w:t>útil</w:t>
-      </w:r>
-      <w:r>
-        <w:rPr>
-          <w:rFonts w:ascii="Calibri" w:hAnsi="Calibri" w:eastAsia="Calibri" w:cs="Calibri"/>
-          <w:noProof w:val="0"/>
-          <w:color w:val="000000" w:themeColor="text1" w:themeTint="FF" w:themeShade="FF"/>
-          <w:sz w:val="22"/>
-          <w:szCs w:val="22"/>
-          <w:lang w:val="pt-BR"/>
-        </w:rPr>
-        <w:t>, c</w:t>
-      </w:r>
-      <w:r>
-        <w:rPr>
-          <w:rFonts w:ascii="Calibri" w:hAnsi="Calibri" w:eastAsia="Calibri" w:cs="Calibri"/>
-          <w:noProof w:val="0"/>
-          <w:color w:val="000000" w:themeColor="text1" w:themeTint="FF" w:themeShade="FF"/>
-          <w:sz w:val="22"/>
-          <w:szCs w:val="22"/>
-          <w:lang w:val="pt-BR"/>
-        </w:rPr>
-        <w:t>omo no caso das guitarras, por serem instrumentos sólidos, certos fabricantes admitem armazenamento abaixo de 50%, mas recomendam que o índice de Umidade Relativa do Ar permaneça entre 30% a 50%.</w:t>
-      </w:r>
-    </w:p>
-    <w:p>
-      <w:pPr>
-        <w:pStyle w:val="Normal"/>
-        <w:rPr>
-          <w:rFonts w:ascii="Calibri" w:hAnsi="Calibri" w:eastAsia="Calibri" w:cs="Calibri"/>
-          <w:noProof w:val="0"/>
-          <w:color w:val="000000" w:themeColor="text1" w:themeTint="FF" w:themeShade="FF"/>
-          <w:sz w:val="22"/>
-          <w:szCs w:val="22"/>
-          <w:lang w:val="pt-BR"/>
-        </w:rPr>
-      </w:pPr>
-      <w:r>
-        <w:rPr>
-          <w:rFonts w:ascii="Calibri" w:hAnsi="Calibri" w:eastAsia="Calibri" w:cs="Calibri"/>
-          <w:noProof w:val="0"/>
-          <w:color w:val="000000" w:themeColor="text1" w:themeTint="FF" w:themeShade="FF"/>
-          <w:sz w:val="22"/>
-          <w:szCs w:val="22"/>
-          <w:lang w:val="pt-BR"/>
-        </w:rPr>
-        <w:t>Há fabricantes que aconselham por volta de 42% de umidade para uma temperatura de 24 °C.</w:t>
-      </w:r>
-    </w:p>
-    <w:p>
-      <w:pPr>
-        <w:pStyle w:val="Normal"/>
-      </w:pPr>
-    </w:p>
-    <w:p/>
-    <w:p>
-      <w:pPr>
-        <w:pStyle w:val="Normal"/>
-        <w:rPr>
-          <w:rFonts w:ascii="Calibri" w:hAnsi="Calibri" w:eastAsia="Calibri" w:cs="Calibri"/>
-          <w:noProof w:val="0"/>
+        <w:rPr>
+          <w:rFonts w:ascii="Calibri" w:eastAsia="Calibri" w:hAnsi="Calibri" w:cs="Calibri"/>
           <w:color w:val="484848"/>
           <w:sz w:val="24"/>
           <w:szCs w:val="24"/>
-          <w:lang w:val="pt-BR"/>
         </w:rPr>
       </w:pPr>
     </w:p>
     <w:p>
-      <w:pPr>
-        <w:pStyle w:val="Normal"/>
-      </w:pPr>
-      <w:r>
+      <w:r>
+        <w:rPr>
+          <w:noProof/>
+        </w:rPr>
+        <w:lastRenderedPageBreak/>
         <w:drawing>
-          <wp:inline wp14:editId="5D5D0F3A" wp14:anchorId="5C360462">
+          <wp:inline distT="0" distB="0" distL="0" distR="0" wp14:anchorId="5C360462" wp14:editId="5D5D0F3A">
             <wp:extent cx="3429000" cy="1905000"/>
             <wp:effectExtent l="0" t="0" r="0" b="0"/>
-            <wp:docPr id="1742312560" name="" title=""/>
+            <wp:docPr id="1742312560" name="Imagem 1742312560"/>
             <wp:cNvGraphicFramePr>
-              <a:graphicFrameLocks noChangeAspect="1"/>
+              <a:graphicFrameLocks xmlns:a="http://schemas.openxmlformats.org/drawingml/2006/main" noChangeAspect="1"/>
             </wp:cNvGraphicFramePr>
-            <a:graphic>
+            <a:graphic xmlns:a="http://schemas.openxmlformats.org/drawingml/2006/main">
               <a:graphicData uri="http://schemas.openxmlformats.org/drawingml/2006/picture">
-                <pic:pic>
+                <pic:pic xmlns:pic="http://schemas.openxmlformats.org/drawingml/2006/picture">
                   <pic:nvPicPr>
                     <pic:cNvPr id="0" name=""/>
                     <pic:cNvPicPr/>
                   </pic:nvPicPr>
                   <pic:blipFill>
-                    <a:blip r:embed="R7f2540b223f84115">
+                    <a:blip r:embed="rId4">
                       <a:extLst>
-                        <a:ext xmlns:a="http://schemas.openxmlformats.org/drawingml/2006/main" uri="{28A0092B-C50C-407E-A947-70E740481C1C}">
-                          <a14:useLocalDpi val="0"/>
+                        <a:ext uri="{28A0092B-C50C-407E-A947-70E740481C1C}">
+                          <a14:useLocalDpi xmlns:a14="http://schemas.microsoft.com/office/drawing/2010/main" val="0"/>
                         </a:ext>
                       </a:extLst>
                     </a:blip>
@@ -283,74 +261,62 @@
         </w:drawing>
       </w:r>
     </w:p>
-    <w:p xmlns:wp14="http://schemas.microsoft.com/office/word/2010/wordml" wp14:textId="5A598939">
-      <w:r>
-        <w:rPr/>
+    <w:p>
+      <w:r>
         <w:t>Já existe uma solução para o problema?</w:t>
       </w:r>
     </w:p>
     <w:p>
-      <w:pPr>
-        <w:pStyle w:val="Normal"/>
-      </w:pPr>
-      <w:r>
-        <w:rPr/>
+      <w:r>
         <w:t xml:space="preserve">Sim, existem diversos tipos de medidores </w:t>
       </w:r>
       <w:r>
-        <w:rPr/>
         <w:t>específicos</w:t>
       </w:r>
       <w:r>
-        <w:rPr/>
         <w:t xml:space="preserve"> para instru</w:t>
       </w:r>
       <w:r>
-        <w:rPr/>
         <w:t xml:space="preserve">mentos. </w:t>
       </w:r>
       <w:r>
-        <w:rPr/>
         <w:t>Atualmente já existem sensores de umidade com funcio</w:t>
       </w:r>
       <w:r>
-        <w:rPr/>
         <w:t xml:space="preserve">nalidades limitadas, por exemplo o Termo </w:t>
       </w:r>
       <w:r>
-        <w:rPr/>
         <w:t>Higrômetro</w:t>
       </w:r>
       <w:r>
-        <w:rPr/>
         <w:t xml:space="preserve">; </w:t>
       </w:r>
     </w:p>
     <w:p>
-      <w:pPr>
-        <w:pStyle w:val="Normal"/>
-      </w:pPr>
-      <w:r>
+      <w:r>
+        <w:rPr>
+          <w:noProof/>
+        </w:rPr>
         <w:drawing>
-          <wp:inline wp14:editId="39385C3F" wp14:anchorId="6B8CF131">
+          <wp:inline distT="0" distB="0" distL="0" distR="0" wp14:anchorId="6B8CF131" wp14:editId="39385C3F">
             <wp:extent cx="2324100" cy="2324100"/>
             <wp:effectExtent l="0" t="0" r="0" b="0"/>
-            <wp:docPr id="1557673615" name="" title=""/>
+            <wp:docPr id="1557673615" name="Imagem 1557673615"/>
             <wp:cNvGraphicFramePr>
-              <a:graphicFrameLocks noChangeAspect="1"/>
+              <a:graphicFrameLocks xmlns:a="http://schemas.openxmlformats.org/drawingml/2006/main" noChangeAspect="1"/>
             </wp:cNvGraphicFramePr>
-            <a:graphic>
+            <a:graphic xmlns:a="http://schemas.openxmlformats.org/drawingml/2006/main">
               <a:graphicData uri="http://schemas.openxmlformats.org/drawingml/2006/picture">
-                <pic:pic>
+                <pic:pic xmlns:pic="http://schemas.openxmlformats.org/drawingml/2006/picture">
                   <pic:nvPicPr>
                     <pic:cNvPr id="0" name=""/>
                     <pic:cNvPicPr/>
                   </pic:nvPicPr>
                   <pic:blipFill>
-                    <a:blip r:embed="R8748ba44f7f54bed">
+                    <a:blip r:embed="rId5" cstate="print">
                       <a:extLst>
-                        <a:ext xmlns:a="http://schemas.openxmlformats.org/drawingml/2006/main" uri="{28A0092B-C50C-407E-A947-70E740481C1C}">
-                          <a14:useLocalDpi val="0"/>
+                        <a:ext uri="{28A0092B-C50C-407E-A947-70E740481C1C}">
+                          <a14:useLocalDpi xmlns:a14="http://schemas.microsoft.com/office/drawing/2010/main" val="0"/>
                         </a:ext>
                       </a:extLst>
                     </a:blip>
@@ -375,184 +341,114 @@
       </w:r>
     </w:p>
     <w:p>
-      <w:pPr>
-        <w:pStyle w:val="Normal"/>
-      </w:pPr>
-      <w:r>
-        <w:rPr/>
+      <w:r>
         <w:t>Este sensor é limitado ao que mostra em sua te</w:t>
       </w:r>
       <w:r>
-        <w:rPr/>
         <w:t>la, a temperatura a umidade e o horário.</w:t>
       </w:r>
     </w:p>
-    <w:p xmlns:wp14="http://schemas.microsoft.com/office/word/2010/wordml" wp14:textId="37541C38">
-      <w:r>
-        <w:rPr/>
+    <w:p>
+      <w:r>
         <w:t>Como funcionará</w:t>
       </w:r>
       <w:r>
-        <w:rPr/>
         <w:t>?</w:t>
       </w:r>
     </w:p>
-    <w:p xmlns:wp14="http://schemas.microsoft.com/office/word/2010/wordml" wp14:textId="2CCCAA21">
-      <w:r>
-        <w:rPr/>
+    <w:p>
+      <w:r>
         <w:t>Será uma caixa que terá um controlador de umidade e de temperatura. A ideia é que este sensor seja conectado com algum tipo de alarme ou diretamente a um aplicativo, ao qual reportará as informações de ambiente para o usuário.</w:t>
       </w:r>
     </w:p>
     <w:p>
-      <w:pPr>
-        <w:pStyle w:val="Normal"/>
-      </w:pPr>
-      <w:r>
-        <w:rPr/>
+      <w:r>
         <w:t>Qual o nosso diferencial?</w:t>
       </w:r>
     </w:p>
     <w:p>
-      <w:pPr>
-        <w:pStyle w:val="Normal"/>
-      </w:pPr>
-      <w:r>
-        <w:rPr/>
+      <w:r>
         <w:t xml:space="preserve">O sensor além de fazer o controle de umidade e temperatura padrão, </w:t>
       </w:r>
       <w:r>
-        <w:rPr/>
         <w:t>também possuirá</w:t>
       </w:r>
       <w:r>
-        <w:rPr/>
         <w:t xml:space="preserve"> um sistema </w:t>
       </w:r>
       <w:r>
-        <w:rPr/>
         <w:t>que deixara</w:t>
       </w:r>
       <w:r>
-        <w:rPr/>
         <w:t xml:space="preserve"> o cliente sempre informado sobre o estado </w:t>
       </w:r>
       <w:r>
-        <w:rPr/>
         <w:t xml:space="preserve">em que seu instrumento </w:t>
       </w:r>
       <w:r>
-        <w:rPr/>
         <w:t>está</w:t>
       </w:r>
       <w:r>
-        <w:rPr/>
         <w:t xml:space="preserve"> sendo submetido</w:t>
       </w:r>
       <w:r>
-        <w:rPr/>
         <w:t xml:space="preserve">. </w:t>
       </w:r>
       <w:r>
-        <w:rPr/>
         <w:t>A partir</w:t>
       </w:r>
       <w:r>
-        <w:rPr/>
         <w:t xml:space="preserve"> disso o cliente sempre </w:t>
       </w:r>
       <w:r>
-        <w:rPr/>
         <w:t>será</w:t>
       </w:r>
       <w:r>
-        <w:rPr/>
         <w:t xml:space="preserve"> avisado sobre quais</w:t>
       </w:r>
       <w:r>
-        <w:rPr/>
-        <w:t xml:space="preserve"> </w:t>
-      </w:r>
-      <w:r>
-        <w:rPr/>
-        <w:t xml:space="preserve">o ambiente o </w:t>
-      </w:r>
-      <w:r>
-        <w:rPr/>
+        <w:t xml:space="preserve"> o ambiente o </w:t>
+      </w:r>
+      <w:r>
         <w:t xml:space="preserve">qual o instrumento </w:t>
       </w:r>
       <w:r>
-        <w:rPr/>
         <w:t>está</w:t>
       </w:r>
       <w:r>
-        <w:rPr/>
         <w:t xml:space="preserve"> armazenado estiver fora das </w:t>
       </w:r>
       <w:r>
-        <w:rPr/>
         <w:t>condições</w:t>
       </w:r>
       <w:r>
-        <w:rPr/>
         <w:t xml:space="preserve"> ideias o cliente </w:t>
       </w:r>
       <w:r>
-        <w:rPr/>
         <w:t>estará</w:t>
       </w:r>
       <w:r>
-        <w:rPr/>
         <w:t xml:space="preserve"> informado.</w:t>
       </w:r>
     </w:p>
-    <w:p xmlns:wp14="http://schemas.microsoft.com/office/word/2010/wordml" wp14:textId="77777777" wp14:noSpellErr="1"/>
-    <w:p>
-      <w:pPr>
-        <w:pStyle w:val="Normal"/>
-      </w:pPr>
-    </w:p>
-    <w:p xmlns:wp14="http://schemas.microsoft.com/office/word/2010/wordml" wp14:textId="77777777">
+    <w:p/>
+    <w:p/>
+    <w:p>
       <w:r>
         <w:t>Tecnologias envolvidas:</w:t>
       </w:r>
     </w:p>
-    <w:p xmlns:wp14="http://schemas.microsoft.com/office/word/2010/wordml" wp14:textId="77777777">
-      <w:proofErr w:type="spellStart"/>
-      <w:r>
-        <w:t>Arduino</w:t>
-      </w:r>
-      <w:proofErr w:type="spellEnd"/>
-      <w:r>
-        <w:t xml:space="preserve">, CSS, </w:t>
-      </w:r>
-      <w:proofErr w:type="spellStart"/>
-      <w:r>
-        <w:t>JavaScript</w:t>
-      </w:r>
-      <w:proofErr w:type="spellEnd"/>
-      <w:r>
-        <w:t xml:space="preserve">, HTML, </w:t>
-      </w:r>
-      <w:proofErr w:type="spellStart"/>
-      <w:r>
-        <w:t>Git</w:t>
-      </w:r>
-      <w:proofErr w:type="spellEnd"/>
-      <w:r>
-        <w:t xml:space="preserve">, </w:t>
-      </w:r>
-      <w:proofErr w:type="spellStart"/>
-      <w:r>
-        <w:t>Azure</w:t>
-      </w:r>
-      <w:proofErr w:type="spellEnd"/>
-      <w:r>
-        <w:t>.</w:t>
-      </w:r>
-    </w:p>
-    <w:p xmlns:wp14="http://schemas.microsoft.com/office/word/2010/wordml" wp14:textId="77777777"/>
+    <w:p>
+      <w:r>
+        <w:t xml:space="preserve">Arduino, CSS, JavaScript, HTML, Git, </w:t>
+      </w:r>
+      <w:r>
+        <w:t>Azure.</w:t>
+      </w:r>
+    </w:p>
+    <w:p/>
     <w:sectPr>
-      <w:pgSz w:w="11906" w:h="16838" w:orient="portrait"/>
+      <w:pgSz w:w="11906" w:h="16838"/>
       <w:pgMar w:top="1417" w:right="1701" w:bottom="1417" w:left="1701" w:header="708" w:footer="708" w:gutter="0"/>
       <w:cols w:space="708"/>
       <w:docGrid w:linePitch="360"/>
@@ -562,11 +458,11 @@
 </file>
 
 <file path=word/styles.xml><?xml version="1.0" encoding="utf-8"?>
-<w:styles xmlns:wp14="http://schemas.microsoft.com/office/word/2010/wordprocessingDrawing" xmlns:mc="http://schemas.openxmlformats.org/markup-compatibility/2006" xmlns:r="http://schemas.openxmlformats.org/officeDocument/2006/relationships" xmlns:w="http://schemas.openxmlformats.org/wordprocessingml/2006/main" xmlns:w14="http://schemas.microsoft.com/office/word/2010/wordml" xmlns:w15="http://schemas.microsoft.com/office/word/2012/wordml" xmlns:w16se="http://schemas.microsoft.com/office/word/2015/wordml/symex" mc:Ignorable="w14 w15 w16se wp14">
+<w:styles xmlns:mc="http://schemas.openxmlformats.org/markup-compatibility/2006" xmlns:r="http://schemas.openxmlformats.org/officeDocument/2006/relationships" xmlns:w="http://schemas.openxmlformats.org/wordprocessingml/2006/main" xmlns:w14="http://schemas.microsoft.com/office/word/2010/wordml" xmlns:w15="http://schemas.microsoft.com/office/word/2012/wordml" xmlns:w16cid="http://schemas.microsoft.com/office/word/2016/wordml/cid" xmlns:w16se="http://schemas.microsoft.com/office/word/2015/wordml/symex" mc:Ignorable="w14 w15 w16se w16cid">
   <w:docDefaults>
     <w:rPrDefault>
       <w:rPr>
-        <w:rFonts w:asciiTheme="minorHAnsi" w:hAnsiTheme="minorHAnsi" w:eastAsiaTheme="minorHAnsi" w:cstheme="minorBidi"/>
+        <w:rFonts w:asciiTheme="minorHAnsi" w:eastAsiaTheme="minorHAnsi" w:hAnsiTheme="minorHAnsi" w:cstheme="minorBidi"/>
         <w:sz w:val="22"/>
         <w:szCs w:val="22"/>
         <w:lang w:val="pt-BR" w:eastAsia="en-US" w:bidi="ar-SA"/>
@@ -578,17 +474,17 @@
       </w:pPr>
     </w:pPrDefault>
   </w:docDefaults>
-  <w:latentStyles w:defLockedState="0" w:defUIPriority="99" w:defSemiHidden="0" w:defUnhideWhenUsed="0" w:defQFormat="0" w:count="371">
+  <w:latentStyles w:defLockedState="0" w:defUIPriority="99" w:defSemiHidden="0" w:defUnhideWhenUsed="0" w:defQFormat="0" w:count="375">
     <w:lsdException w:name="Normal" w:uiPriority="0" w:qFormat="1"/>
     <w:lsdException w:name="heading 1" w:uiPriority="9" w:qFormat="1"/>
-    <w:lsdException w:name="heading 2" w:uiPriority="9" w:semiHidden="1" w:unhideWhenUsed="1" w:qFormat="1"/>
-    <w:lsdException w:name="heading 3" w:uiPriority="9" w:semiHidden="1" w:unhideWhenUsed="1" w:qFormat="1"/>
-    <w:lsdException w:name="heading 4" w:uiPriority="9" w:semiHidden="1" w:unhideWhenUsed="1" w:qFormat="1"/>
-    <w:lsdException w:name="heading 5" w:uiPriority="9" w:semiHidden="1" w:unhideWhenUsed="1" w:qFormat="1"/>
-    <w:lsdException w:name="heading 6" w:uiPriority="9" w:semiHidden="1" w:unhideWhenUsed="1" w:qFormat="1"/>
-    <w:lsdException w:name="heading 7" w:uiPriority="9" w:semiHidden="1" w:unhideWhenUsed="1" w:qFormat="1"/>
-    <w:lsdException w:name="heading 8" w:uiPriority="9" w:semiHidden="1" w:unhideWhenUsed="1" w:qFormat="1"/>
-    <w:lsdException w:name="heading 9" w:uiPriority="9" w:semiHidden="1" w:unhideWhenUsed="1" w:qFormat="1"/>
+    <w:lsdException w:name="heading 2" w:semiHidden="1" w:uiPriority="9" w:unhideWhenUsed="1" w:qFormat="1"/>
+    <w:lsdException w:name="heading 3" w:semiHidden="1" w:uiPriority="9" w:unhideWhenUsed="1" w:qFormat="1"/>
+    <w:lsdException w:name="heading 4" w:semiHidden="1" w:uiPriority="9" w:unhideWhenUsed="1" w:qFormat="1"/>
+    <w:lsdException w:name="heading 5" w:semiHidden="1" w:uiPriority="9" w:unhideWhenUsed="1" w:qFormat="1"/>
+    <w:lsdException w:name="heading 6" w:semiHidden="1" w:uiPriority="9" w:unhideWhenUsed="1" w:qFormat="1"/>
+    <w:lsdException w:name="heading 7" w:semiHidden="1" w:uiPriority="9" w:unhideWhenUsed="1" w:qFormat="1"/>
+    <w:lsdException w:name="heading 8" w:semiHidden="1" w:uiPriority="9" w:unhideWhenUsed="1" w:qFormat="1"/>
+    <w:lsdException w:name="heading 9" w:semiHidden="1" w:uiPriority="9" w:unhideWhenUsed="1" w:qFormat="1"/>
     <w:lsdException w:name="index 1" w:semiHidden="1" w:unhideWhenUsed="1"/>
     <w:lsdException w:name="index 2" w:semiHidden="1" w:unhideWhenUsed="1"/>
     <w:lsdException w:name="index 3" w:semiHidden="1" w:unhideWhenUsed="1"/>
@@ -598,22 +494,22 @@
     <w:lsdException w:name="index 7" w:semiHidden="1" w:unhideWhenUsed="1"/>
     <w:lsdException w:name="index 8" w:semiHidden="1" w:unhideWhenUsed="1"/>
     <w:lsdException w:name="index 9" w:semiHidden="1" w:unhideWhenUsed="1"/>
-    <w:lsdException w:name="toc 1" w:uiPriority="39" w:semiHidden="1" w:unhideWhenUsed="1"/>
-    <w:lsdException w:name="toc 2" w:uiPriority="39" w:semiHidden="1" w:unhideWhenUsed="1"/>
-    <w:lsdException w:name="toc 3" w:uiPriority="39" w:semiHidden="1" w:unhideWhenUsed="1"/>
-    <w:lsdException w:name="toc 4" w:uiPriority="39" w:semiHidden="1" w:unhideWhenUsed="1"/>
-    <w:lsdException w:name="toc 5" w:uiPriority="39" w:semiHidden="1" w:unhideWhenUsed="1"/>
-    <w:lsdException w:name="toc 6" w:uiPriority="39" w:semiHidden="1" w:unhideWhenUsed="1"/>
-    <w:lsdException w:name="toc 7" w:uiPriority="39" w:semiHidden="1" w:unhideWhenUsed="1"/>
-    <w:lsdException w:name="toc 8" w:uiPriority="39" w:semiHidden="1" w:unhideWhenUsed="1"/>
-    <w:lsdException w:name="toc 9" w:uiPriority="39" w:semiHidden="1" w:unhideWhenUsed="1"/>
+    <w:lsdException w:name="toc 1" w:semiHidden="1" w:uiPriority="39" w:unhideWhenUsed="1"/>
+    <w:lsdException w:name="toc 2" w:semiHidden="1" w:uiPriority="39" w:unhideWhenUsed="1"/>
+    <w:lsdException w:name="toc 3" w:semiHidden="1" w:uiPriority="39" w:unhideWhenUsed="1"/>
+    <w:lsdException w:name="toc 4" w:semiHidden="1" w:uiPriority="39" w:unhideWhenUsed="1"/>
+    <w:lsdException w:name="toc 5" w:semiHidden="1" w:uiPriority="39" w:unhideWhenUsed="1"/>
+    <w:lsdException w:name="toc 6" w:semiHidden="1" w:uiPriority="39" w:unhideWhenUsed="1"/>
+    <w:lsdException w:name="toc 7" w:semiHidden="1" w:uiPriority="39" w:unhideWhenUsed="1"/>
+    <w:lsdException w:name="toc 8" w:semiHidden="1" w:uiPriority="39" w:unhideWhenUsed="1"/>
+    <w:lsdException w:name="toc 9" w:semiHidden="1" w:uiPriority="39" w:unhideWhenUsed="1"/>
     <w:lsdException w:name="Normal Indent" w:semiHidden="1" w:unhideWhenUsed="1"/>
     <w:lsdException w:name="footnote text" w:semiHidden="1" w:unhideWhenUsed="1"/>
     <w:lsdException w:name="annotation text" w:semiHidden="1" w:unhideWhenUsed="1"/>
     <w:lsdException w:name="header" w:semiHidden="1" w:unhideWhenUsed="1"/>
     <w:lsdException w:name="footer" w:semiHidden="1" w:unhideWhenUsed="1"/>
     <w:lsdException w:name="index heading" w:semiHidden="1" w:unhideWhenUsed="1"/>
-    <w:lsdException w:name="caption" w:uiPriority="35" w:semiHidden="1" w:unhideWhenUsed="1" w:qFormat="1"/>
+    <w:lsdException w:name="caption" w:semiHidden="1" w:uiPriority="35" w:unhideWhenUsed="1" w:qFormat="1"/>
     <w:lsdException w:name="table of figures" w:semiHidden="1" w:unhideWhenUsed="1"/>
     <w:lsdException w:name="envelope address" w:semiHidden="1" w:unhideWhenUsed="1"/>
     <w:lsdException w:name="envelope return" w:semiHidden="1" w:unhideWhenUsed="1"/>
@@ -644,7 +540,7 @@
     <w:lsdException w:name="Title" w:uiPriority="10" w:qFormat="1"/>
     <w:lsdException w:name="Closing" w:semiHidden="1" w:unhideWhenUsed="1"/>
     <w:lsdException w:name="Signature" w:semiHidden="1" w:unhideWhenUsed="1"/>
-    <w:lsdException w:name="Default Paragraph Font" w:uiPriority="1" w:semiHidden="1" w:unhideWhenUsed="1"/>
+    <w:lsdException w:name="Default Paragraph Font" w:semiHidden="1" w:uiPriority="1" w:unhideWhenUsed="1"/>
     <w:lsdException w:name="Body Text" w:semiHidden="1" w:unhideWhenUsed="1"/>
     <w:lsdException w:name="Body Text Indent" w:semiHidden="1" w:unhideWhenUsed="1"/>
     <w:lsdException w:name="List Continue" w:semiHidden="1" w:unhideWhenUsed="1"/>
@@ -684,7 +580,6 @@
     <w:lsdException w:name="HTML Sample" w:semiHidden="1" w:unhideWhenUsed="1"/>
     <w:lsdException w:name="HTML Typewriter" w:semiHidden="1" w:unhideWhenUsed="1"/>
     <w:lsdException w:name="HTML Variable" w:semiHidden="1" w:unhideWhenUsed="1"/>
-    <w:lsdException w:name="Normal Table" w:semiHidden="1" w:unhideWhenUsed="1"/>
     <w:lsdException w:name="annotation subject" w:semiHidden="1" w:unhideWhenUsed="1"/>
     <w:lsdException w:name="No List" w:semiHidden="1" w:unhideWhenUsed="1"/>
     <w:lsdException w:name="Outline List 1" w:semiHidden="1" w:unhideWhenUsed="1"/>
@@ -728,10 +623,8 @@
     <w:lsdException w:name="Table Elegant" w:semiHidden="1" w:unhideWhenUsed="1"/>
     <w:lsdException w:name="Table Professional" w:semiHidden="1" w:unhideWhenUsed="1"/>
     <w:lsdException w:name="Table Subtle 1" w:semiHidden="1" w:unhideWhenUsed="1"/>
-    <w:lsdException w:name="Table Subtle 2" w:semiHidden="1" w:unhideWhenUsed="1"/>
     <w:lsdException w:name="Table Web 1" w:semiHidden="1" w:unhideWhenUsed="1"/>
     <w:lsdException w:name="Table Web 2" w:semiHidden="1" w:unhideWhenUsed="1"/>
-    <w:lsdException w:name="Table Web 3" w:semiHidden="1" w:unhideWhenUsed="1"/>
     <w:lsdException w:name="Balloon Text" w:semiHidden="1" w:unhideWhenUsed="1"/>
     <w:lsdException w:name="Table Grid" w:uiPriority="39"/>
     <w:lsdException w:name="Table Theme" w:semiHidden="1" w:unhideWhenUsed="1"/>
@@ -844,8 +737,8 @@
     <w:lsdException w:name="Subtle Reference" w:uiPriority="31" w:qFormat="1"/>
     <w:lsdException w:name="Intense Reference" w:uiPriority="32" w:qFormat="1"/>
     <w:lsdException w:name="Book Title" w:uiPriority="33" w:qFormat="1"/>
-    <w:lsdException w:name="Bibliography" w:uiPriority="37" w:semiHidden="1" w:unhideWhenUsed="1"/>
-    <w:lsdException w:name="TOC Heading" w:uiPriority="39" w:semiHidden="1" w:unhideWhenUsed="1" w:qFormat="1"/>
+    <w:lsdException w:name="Bibliography" w:semiHidden="1" w:uiPriority="37" w:unhideWhenUsed="1"/>
+    <w:lsdException w:name="TOC Heading" w:semiHidden="1" w:uiPriority="39" w:unhideWhenUsed="1" w:qFormat="1"/>
     <w:lsdException w:name="Plain Table 1" w:uiPriority="41"/>
     <w:lsdException w:name="Plain Table 2" w:uiPriority="42"/>
     <w:lsdException w:name="Plain Table 3" w:uiPriority="43"/>
@@ -950,18 +843,22 @@
     <w:lsdException w:name="List Table 5 Dark Accent 6" w:uiPriority="50"/>
     <w:lsdException w:name="List Table 6 Colorful Accent 6" w:uiPriority="51"/>
     <w:lsdException w:name="List Table 7 Colorful Accent 6" w:uiPriority="52"/>
+    <w:lsdException w:name="Mention" w:semiHidden="1" w:unhideWhenUsed="1"/>
+    <w:lsdException w:name="Smart Hyperlink" w:semiHidden="1" w:unhideWhenUsed="1"/>
+    <w:lsdException w:name="Hashtag" w:semiHidden="1" w:unhideWhenUsed="1"/>
+    <w:lsdException w:name="Unresolved Mention" w:semiHidden="1" w:unhideWhenUsed="1"/>
   </w:latentStyles>
-  <w:style w:type="paragraph" w:styleId="Normal" w:default="1">
+  <w:style w:type="paragraph" w:default="1" w:styleId="Normal">
     <w:name w:val="Normal"/>
     <w:qFormat/>
   </w:style>
-  <w:style w:type="character" w:styleId="Fontepargpadro" w:default="1">
+  <w:style w:type="character" w:default="1" w:styleId="Tipodeletrapredefinidodopargrafo">
     <w:name w:val="Default Paragraph Font"/>
     <w:uiPriority w:val="1"/>
     <w:semiHidden/>
     <w:unhideWhenUsed/>
   </w:style>
-  <w:style w:type="table" w:styleId="Tabelanormal" w:default="1">
+  <w:style w:type="table" w:default="1" w:styleId="Tabelanormal">
     <w:name w:val="Normal Table"/>
     <w:uiPriority w:val="99"/>
     <w:semiHidden/>
@@ -976,11 +873,41 @@
       </w:tblCellMar>
     </w:tblPr>
   </w:style>
-  <w:style w:type="numbering" w:styleId="Semlista" w:default="1">
+  <w:style w:type="numbering" w:default="1" w:styleId="Semlista">
     <w:name w:val="No List"/>
     <w:uiPriority w:val="99"/>
     <w:semiHidden/>
     <w:unhideWhenUsed/>
+  </w:style>
+  <w:style w:type="paragraph" w:styleId="Textodebalo">
+    <w:name w:val="Balloon Text"/>
+    <w:basedOn w:val="Normal"/>
+    <w:link w:val="TextodebaloCarter"/>
+    <w:uiPriority w:val="99"/>
+    <w:semiHidden/>
+    <w:unhideWhenUsed/>
+    <w:rsid w:val="00B51A3B"/>
+    <w:pPr>
+      <w:spacing w:after="0" w:line="240" w:lineRule="auto"/>
+    </w:pPr>
+    <w:rPr>
+      <w:rFonts w:ascii="Segoe UI" w:hAnsi="Segoe UI" w:cs="Segoe UI"/>
+      <w:sz w:val="18"/>
+      <w:szCs w:val="18"/>
+    </w:rPr>
+  </w:style>
+  <w:style w:type="character" w:customStyle="1" w:styleId="TextodebaloCarter">
+    <w:name w:val="Texto de balão Caráter"/>
+    <w:basedOn w:val="Tipodeletrapredefinidodopargrafo"/>
+    <w:link w:val="Textodebalo"/>
+    <w:uiPriority w:val="99"/>
+    <w:semiHidden/>
+    <w:rsid w:val="00B51A3B"/>
+    <w:rPr>
+      <w:rFonts w:ascii="Segoe UI" w:hAnsi="Segoe UI" w:cs="Segoe UI"/>
+      <w:sz w:val="18"/>
+      <w:szCs w:val="18"/>
+    </w:rPr>
   </w:style>
 </w:styles>
 </file>

</xml_diff>